<commit_message>
overfitting, going to add weight decay next
</commit_message>
<xml_diff>
--- a/Project/1stAttempt/log.docx
+++ b/Project/1stAttempt/log.docx
@@ -123,6 +123,264 @@
     <w:p>
       <w:r>
         <w:t>[8/10], Train Loss: 3.7658, Train Accuracy: 15.61% Validation Accuracy: 16.36%, Validation Loss: 3.7135</w:t>
+      </w:r>
+      <w:r>
+        <w:br/>
+      </w:r>
+      <w:r>
+        <w:br/>
+      </w:r>
+      <w:r>
+        <w:br/>
+      </w:r>
+      <w:r>
+        <w:br/>
+      </w:r>
+      <w:r>
+        <w:rPr>
+          <w:rFonts w:hint="eastAsia"/>
+        </w:rPr>
+        <w:t xml:space="preserve">using </w:t>
+      </w:r>
+      <w:proofErr w:type="spellStart"/>
+      <w:r>
+        <w:rPr>
+          <w:rFonts w:hint="eastAsia"/>
+        </w:rPr>
+        <w:t>imagenet</w:t>
+      </w:r>
+      <w:proofErr w:type="spellEnd"/>
+      <w:r>
+        <w:rPr>
+          <w:rFonts w:hint="eastAsia"/>
+        </w:rPr>
+        <w:t xml:space="preserve"> 5, and </w:t>
+      </w:r>
+      <w:r>
+        <w:t xml:space="preserve">optimizer = </w:t>
+      </w:r>
+      <w:proofErr w:type="spellStart"/>
+      <w:proofErr w:type="gramStart"/>
+      <w:r>
+        <w:t>optim.Adam</w:t>
+      </w:r>
+      <w:proofErr w:type="spellEnd"/>
+      <w:proofErr w:type="gramEnd"/>
+      <w:r>
+        <w:t>(</w:t>
+      </w:r>
+      <w:proofErr w:type="spellStart"/>
+      <w:r>
+        <w:t>model.parameters</w:t>
+      </w:r>
+      <w:proofErr w:type="spellEnd"/>
+      <w:r>
+        <w:t xml:space="preserve">(), </w:t>
+      </w:r>
+      <w:proofErr w:type="spellStart"/>
+      <w:r>
+        <w:t>lr</w:t>
+      </w:r>
+      <w:proofErr w:type="spellEnd"/>
+      <w:r>
+        <w:t>=0.001)  # Adam optimizer</w:t>
+      </w:r>
+      <w:r>
+        <w:br/>
+      </w:r>
+      <w:r>
+        <w:t>Epoch [1/100], Train Loss: 4.0524, Train Accuracy: 13.76%</w:t>
+      </w:r>
+    </w:p>
+    <w:p>
+      <w:r>
+        <w:t>Validation Accuracy: 18.09%, Validation Loss: 3.6925</w:t>
+      </w:r>
+    </w:p>
+    <w:p>
+      <w:r>
+        <w:t>Epoch [2/100], Train Loss: 3.2865, Train Accuracy: 25.65%</w:t>
+      </w:r>
+    </w:p>
+    <w:p>
+      <w:r>
+        <w:t>Validation Accuracy: 27.61%, Validation Loss: 3.1561</w:t>
+      </w:r>
+    </w:p>
+    <w:p>
+      <w:r>
+        <w:t>Epoch [3/100], Train Loss: 2.8863, Train Accuracy: 32.88%</w:t>
+      </w:r>
+    </w:p>
+    <w:p>
+      <w:r>
+        <w:t>Validation Accuracy: 32.76%, Validation Loss: 2.8978</w:t>
+      </w:r>
+    </w:p>
+    <w:p>
+      <w:r>
+        <w:t>Epoch [4/100], Train Loss: 2.5930, Train Accuracy: 38.60%</w:t>
+      </w:r>
+    </w:p>
+    <w:p>
+      <w:r>
+        <w:t>Validation Accuracy: 37.28%, Validation Loss: 2.6849</w:t>
+      </w:r>
+    </w:p>
+    <w:p>
+      <w:r>
+        <w:t>Epoch [5/100], Train Loss: 2.3453, Train Accuracy: 43.46%</w:t>
+      </w:r>
+    </w:p>
+    <w:p>
+      <w:r>
+        <w:t>Validation Accuracy: 39.64%, Validation Loss: 2.5772</w:t>
+      </w:r>
+    </w:p>
+    <w:p>
+      <w:r>
+        <w:t>Epoch [6/100], Train Loss: 2.1154, Train Accuracy: 48.05%</w:t>
+      </w:r>
+    </w:p>
+    <w:p>
+      <w:r>
+        <w:t>Validation Accuracy: 41.82%, Validation Loss: 2.4692</w:t>
+      </w:r>
+    </w:p>
+    <w:p>
+      <w:r>
+        <w:t>Epoch [7/100], Train Loss: 1.8927, Train Accuracy: 52.74%</w:t>
+      </w:r>
+    </w:p>
+    <w:p>
+      <w:r>
+        <w:t>Validation Accuracy: 42.10%, Validation Loss: 2.4927</w:t>
+      </w:r>
+    </w:p>
+    <w:p>
+      <w:r>
+        <w:t>Epoch [8/100], Train Loss: 1.6746, Train Accuracy: 57.32%</w:t>
+      </w:r>
+    </w:p>
+    <w:p>
+      <w:r>
+        <w:t>Validation Accuracy: 43.34%, Validation Loss: 2.5009</w:t>
+      </w:r>
+    </w:p>
+    <w:p>
+      <w:r>
+        <w:t>Epoch [9/100], Train Loss: 1.4356, Train Accuracy: 62.50%</w:t>
+      </w:r>
+    </w:p>
+    <w:p>
+      <w:r>
+        <w:t>Validation Accuracy: 43.94%, Validation Loss: 2.5334</w:t>
+      </w:r>
+    </w:p>
+    <w:p>
+      <w:r>
+        <w:t>Epoch [10/100], Train Loss: 1.1993, Train Accuracy: 67.77%</w:t>
+      </w:r>
+    </w:p>
+    <w:p>
+      <w:pPr>
+        <w:rPr>
+          <w:rFonts w:hint="eastAsia"/>
+        </w:rPr>
+      </w:pPr>
+      <w:r>
+        <w:lastRenderedPageBreak/>
+        <w:t>Validation Accuracy: 43.40%, Validation Loss: 2.6803</w:t>
+      </w:r>
+      <w:r>
+        <w:br/>
+      </w:r>
+      <w:r>
+        <w:br/>
+      </w:r>
+      <w:r>
+        <w:rPr>
+          <w:rFonts w:hint="eastAsia"/>
+          <w:highlight w:val="yellow"/>
+        </w:rPr>
+        <w:t>overfitting</w:t>
+      </w:r>
+      <w:r>
+        <w:br/>
+      </w:r>
+      <w:r>
+        <w:br/>
+      </w:r>
+    </w:p>
+    <w:p/>
+    <w:p>
+      <w:pPr>
+        <w:rPr>
+          <w:rFonts w:hint="eastAsia"/>
+        </w:rPr>
+      </w:pPr>
+      <w:r>
+        <w:rPr>
+          <w:rFonts w:hint="eastAsia"/>
+        </w:rPr>
+        <w:t xml:space="preserve">using </w:t>
+      </w:r>
+      <w:proofErr w:type="spellStart"/>
+      <w:r>
+        <w:rPr>
+          <w:rFonts w:hint="eastAsia"/>
+        </w:rPr>
+        <w:t>imagenet</w:t>
+      </w:r>
+      <w:proofErr w:type="spellEnd"/>
+      <w:r>
+        <w:rPr>
+          <w:rFonts w:hint="eastAsia"/>
+        </w:rPr>
+        <w:t xml:space="preserve"> 5, and </w:t>
+      </w:r>
+      <w:r>
+        <w:t xml:space="preserve">optimizer = </w:t>
+      </w:r>
+      <w:proofErr w:type="spellStart"/>
+      <w:proofErr w:type="gramStart"/>
+      <w:r>
+        <w:t>optim.Adam</w:t>
+      </w:r>
+      <w:proofErr w:type="spellEnd"/>
+      <w:proofErr w:type="gramEnd"/>
+      <w:r>
+        <w:t>(</w:t>
+      </w:r>
+      <w:proofErr w:type="spellStart"/>
+      <w:r>
+        <w:t>model.parameters</w:t>
+      </w:r>
+      <w:proofErr w:type="spellEnd"/>
+      <w:r>
+        <w:t xml:space="preserve">(), </w:t>
+      </w:r>
+      <w:proofErr w:type="spellStart"/>
+      <w:r>
+        <w:t>lr</w:t>
+      </w:r>
+      <w:proofErr w:type="spellEnd"/>
+      <w:r>
+        <w:t xml:space="preserve">=0.001)  # Adam optimizer, </w:t>
+      </w:r>
+      <w:proofErr w:type="spellStart"/>
+      <w:r>
+        <w:t>weight_decay</w:t>
+      </w:r>
+      <w:proofErr w:type="spellEnd"/>
+      <w:r>
+        <w:t>=1e-</w:t>
+      </w:r>
+      <w:r>
+        <w:rPr>
+          <w:rFonts w:hint="eastAsia"/>
+        </w:rPr>
+        <w:t>4)</w:t>
       </w:r>
     </w:p>
     <w:sectPr>

</xml_diff>